<commit_message>
adds updated justify trip doc
</commit_message>
<xml_diff>
--- a/_uploads/c3-na-2020-justification-letter.docx
+++ b/_uploads/c3-na-2020-justification-letter.docx
@@ -135,7 +135,7 @@
           <w:sz w:val="18"/>
           <w:szCs w:val="18"/>
         </w:rPr>
-        <w:t>20</w:t>
+        <w:t>19</w:t>
       </w:r>
       <w:r>
         <w:rPr>
@@ -248,47 +248,25 @@
           <w:sz w:val="18"/>
           <w:szCs w:val="18"/>
         </w:rPr>
-        <w:t xml:space="preserve"> and the </w:t>
-      </w:r>
-      <w:proofErr w:type="spellStart"/>
-      <w:r>
-        <w:rPr>
-          <w:rFonts w:ascii="Century Gothic" w:hAnsi="Century Gothic"/>
-          <w:color w:val="000000"/>
-          <w:sz w:val="18"/>
-          <w:szCs w:val="18"/>
-        </w:rPr>
-        <w:t>Clarabridge</w:t>
-      </w:r>
-      <w:proofErr w:type="spellEnd"/>
-      <w:r>
-        <w:rPr>
-          <w:rFonts w:ascii="Century Gothic" w:hAnsi="Century Gothic"/>
-          <w:color w:val="000000"/>
-          <w:sz w:val="18"/>
-          <w:szCs w:val="18"/>
-        </w:rPr>
-        <w:t xml:space="preserve"> and </w:t>
-      </w:r>
-      <w:proofErr w:type="spellStart"/>
-      <w:r>
-        <w:rPr>
-          <w:rFonts w:ascii="Century Gothic" w:hAnsi="Century Gothic"/>
-          <w:color w:val="000000"/>
-          <w:sz w:val="18"/>
-          <w:szCs w:val="18"/>
-        </w:rPr>
-        <w:t>CXSocial</w:t>
-      </w:r>
-      <w:proofErr w:type="spellEnd"/>
-      <w:r>
-        <w:rPr>
-          <w:rFonts w:ascii="Century Gothic" w:hAnsi="Century Gothic"/>
-          <w:color w:val="000000"/>
-          <w:sz w:val="18"/>
-          <w:szCs w:val="18"/>
-        </w:rPr>
-        <w:t xml:space="preserve"> solutions are at the forefront of the industry. C3 </w:t>
+        <w:t xml:space="preserve"> and the Clarabridge and </w:t>
+      </w:r>
+      <w:r>
+        <w:rPr>
+          <w:rFonts w:ascii="Century Gothic" w:hAnsi="Century Gothic"/>
+          <w:color w:val="000000"/>
+          <w:sz w:val="18"/>
+          <w:szCs w:val="18"/>
+        </w:rPr>
+        <w:t xml:space="preserve">Clarabridge Engage </w:t>
+      </w:r>
+      <w:r>
+        <w:rPr>
+          <w:rFonts w:ascii="Century Gothic" w:hAnsi="Century Gothic"/>
+          <w:color w:val="000000"/>
+          <w:sz w:val="18"/>
+          <w:szCs w:val="18"/>
+        </w:rPr>
+        <w:t xml:space="preserve">solutions are at the forefront of the industry. C3 </w:t>
       </w:r>
       <w:r>
         <w:rPr>
@@ -406,56 +384,16 @@
           <w:sz w:val="18"/>
           <w:szCs w:val="18"/>
         </w:rPr>
-        <w:t xml:space="preserve">is the perfect opportunity for us to network with real customers who have experienced tremendous success using </w:t>
-      </w:r>
-      <w:proofErr w:type="spellStart"/>
-      <w:r>
-        <w:rPr>
-          <w:rFonts w:ascii="Century Gothic" w:hAnsi="Century Gothic"/>
-          <w:color w:val="000000"/>
-          <w:sz w:val="18"/>
-          <w:szCs w:val="18"/>
-        </w:rPr>
-        <w:t>Clarabridge</w:t>
-      </w:r>
-      <w:proofErr w:type="spellEnd"/>
-      <w:r>
-        <w:rPr>
-          <w:rFonts w:ascii="Century Gothic" w:hAnsi="Century Gothic"/>
-          <w:color w:val="000000"/>
-          <w:sz w:val="18"/>
-          <w:szCs w:val="18"/>
-        </w:rPr>
-        <w:t xml:space="preserve"> and </w:t>
-      </w:r>
-      <w:proofErr w:type="spellStart"/>
-      <w:r>
-        <w:rPr>
-          <w:rFonts w:ascii="Century Gothic" w:hAnsi="Century Gothic"/>
-          <w:color w:val="000000"/>
-          <w:sz w:val="18"/>
-          <w:szCs w:val="18"/>
-        </w:rPr>
-        <w:t>C</w:t>
-      </w:r>
-      <w:r>
-        <w:rPr>
-          <w:rFonts w:ascii="Century Gothic" w:hAnsi="Century Gothic"/>
-          <w:color w:val="000000"/>
-          <w:sz w:val="18"/>
-          <w:szCs w:val="18"/>
-        </w:rPr>
-        <w:t>larabridge</w:t>
-      </w:r>
-      <w:proofErr w:type="spellEnd"/>
-      <w:r>
-        <w:rPr>
-          <w:rFonts w:ascii="Century Gothic" w:hAnsi="Century Gothic"/>
-          <w:color w:val="000000"/>
-          <w:sz w:val="18"/>
-          <w:szCs w:val="18"/>
-        </w:rPr>
-        <w:t xml:space="preserve"> Engage</w:t>
+        <w:t>is the perfect opportunity for us to network with real customers who have experienced tremendous success using Clarabridge and C</w:t>
+      </w:r>
+      <w:r>
+        <w:rPr>
+          <w:rFonts w:ascii="Century Gothic" w:hAnsi="Century Gothic"/>
+          <w:color w:val="000000"/>
+          <w:sz w:val="18"/>
+          <w:szCs w:val="18"/>
+        </w:rPr>
+        <w:t>larabridge Engage</w:t>
       </w:r>
       <w:r>
         <w:rPr>
@@ -509,7 +447,7 @@
           <w:sz w:val="18"/>
           <w:szCs w:val="18"/>
         </w:rPr>
-        <w:t>Miami</w:t>
+        <w:t>San Diego</w:t>
       </w:r>
       <w:r>
         <w:rPr>
@@ -664,16 +602,7 @@
           <w:sz w:val="18"/>
           <w:szCs w:val="18"/>
         </w:rPr>
-        <w:t>300</w:t>
-      </w:r>
-      <w:r>
-        <w:rPr>
-          <w:rFonts w:ascii="Century Gothic" w:hAnsi="Century Gothic"/>
-          <w:color w:val="000000"/>
-          <w:sz w:val="18"/>
-          <w:szCs w:val="18"/>
-        </w:rPr>
-        <w:t xml:space="preserve"> Customer Ex</w:t>
+        <w:t>4</w:t>
       </w:r>
       <w:bookmarkStart w:id="0" w:name="_GoBack"/>
       <w:bookmarkEnd w:id="0"/>
@@ -684,7 +613,16 @@
           <w:sz w:val="18"/>
           <w:szCs w:val="18"/>
         </w:rPr>
-        <w:t xml:space="preserve">perience and </w:t>
+        <w:t>00</w:t>
+      </w:r>
+      <w:r>
+        <w:rPr>
+          <w:rFonts w:ascii="Century Gothic" w:hAnsi="Century Gothic"/>
+          <w:color w:val="000000"/>
+          <w:sz w:val="18"/>
+          <w:szCs w:val="18"/>
+        </w:rPr>
+        <w:t xml:space="preserve"> Customer Experience and </w:t>
       </w:r>
       <w:r>
         <w:rPr>
@@ -802,76 +740,25 @@
           <w:sz w:val="18"/>
           <w:szCs w:val="18"/>
         </w:rPr>
-        <w:t xml:space="preserve">. With sessions covering best practices, lessons learned, customer case studies and the </w:t>
-      </w:r>
-      <w:proofErr w:type="spellStart"/>
-      <w:r>
-        <w:rPr>
-          <w:rFonts w:ascii="Century Gothic" w:hAnsi="Century Gothic"/>
-          <w:color w:val="000000"/>
-          <w:sz w:val="18"/>
-          <w:szCs w:val="18"/>
-        </w:rPr>
-        <w:t>Clarabridge</w:t>
-      </w:r>
-      <w:proofErr w:type="spellEnd"/>
-      <w:r>
-        <w:rPr>
-          <w:rFonts w:ascii="Century Gothic" w:hAnsi="Century Gothic"/>
-          <w:color w:val="000000"/>
-          <w:sz w:val="18"/>
-          <w:szCs w:val="18"/>
-        </w:rPr>
-        <w:t xml:space="preserve"> and </w:t>
-      </w:r>
-      <w:proofErr w:type="spellStart"/>
-      <w:r>
-        <w:rPr>
-          <w:rFonts w:ascii="Century Gothic" w:hAnsi="Century Gothic"/>
-          <w:color w:val="000000"/>
-          <w:sz w:val="18"/>
-          <w:szCs w:val="18"/>
-        </w:rPr>
-        <w:t>Clarabridge</w:t>
-      </w:r>
-      <w:proofErr w:type="spellEnd"/>
-      <w:r>
-        <w:rPr>
-          <w:rFonts w:ascii="Century Gothic" w:hAnsi="Century Gothic"/>
-          <w:color w:val="000000"/>
-          <w:sz w:val="18"/>
-          <w:szCs w:val="18"/>
-        </w:rPr>
-        <w:t xml:space="preserve"> </w:t>
-      </w:r>
-      <w:proofErr w:type="spellStart"/>
-      <w:r>
-        <w:rPr>
-          <w:rFonts w:ascii="Century Gothic" w:hAnsi="Century Gothic"/>
-          <w:color w:val="000000"/>
-          <w:sz w:val="18"/>
-          <w:szCs w:val="18"/>
-        </w:rPr>
-        <w:t xml:space="preserve">Engage </w:t>
-      </w:r>
-      <w:r>
-        <w:rPr>
-          <w:rFonts w:ascii="Century Gothic" w:hAnsi="Century Gothic"/>
-          <w:color w:val="000000"/>
-          <w:sz w:val="18"/>
-          <w:szCs w:val="18"/>
-        </w:rPr>
-        <w:t>roadma</w:t>
-      </w:r>
-      <w:proofErr w:type="spellEnd"/>
-      <w:r>
-        <w:rPr>
-          <w:rFonts w:ascii="Century Gothic" w:hAnsi="Century Gothic"/>
-          <w:color w:val="000000"/>
-          <w:sz w:val="18"/>
-          <w:szCs w:val="18"/>
-        </w:rPr>
-        <w:t xml:space="preserve">p, I am confident that I will leave the conference well educated on how to expand our current CEM and </w:t>
+        <w:t xml:space="preserve">. With sessions covering best practices, lessons learned, customer case studies and the Clarabridge and </w:t>
+      </w:r>
+      <w:r>
+        <w:rPr>
+          <w:rFonts w:ascii="Century Gothic" w:hAnsi="Century Gothic"/>
+          <w:color w:val="000000"/>
+          <w:sz w:val="18"/>
+          <w:szCs w:val="18"/>
+        </w:rPr>
+        <w:t xml:space="preserve">Clarabridge Engage </w:t>
+      </w:r>
+      <w:r>
+        <w:rPr>
+          <w:rFonts w:ascii="Century Gothic" w:hAnsi="Century Gothic"/>
+          <w:color w:val="000000"/>
+          <w:sz w:val="18"/>
+          <w:szCs w:val="18"/>
+        </w:rPr>
+        <w:t xml:space="preserve">roadmap, I am confident that I will leave the conference well educated on how to expand our current CEM and </w:t>
       </w:r>
       <w:r>
         <w:rPr>
@@ -1180,9 +1067,8 @@
           <w:sz w:val="18"/>
           <w:szCs w:val="18"/>
         </w:rPr>
-        <w:t>[</w:t>
-      </w:r>
-      <w:proofErr w:type="spellStart"/>
+        <w:t>[Clarabridge / C</w:t>
+      </w:r>
       <w:r>
         <w:rPr>
           <w:rFonts w:ascii="Century Gothic" w:hAnsi="Century Gothic"/>
@@ -1191,50 +1077,7 @@
           <w:sz w:val="18"/>
           <w:szCs w:val="18"/>
         </w:rPr>
-        <w:t>Clarabridge</w:t>
-      </w:r>
-      <w:proofErr w:type="spellEnd"/>
-      <w:r>
-        <w:rPr>
-          <w:rFonts w:ascii="Century Gothic" w:hAnsi="Century Gothic"/>
-          <w:b/>
-          <w:color w:val="00AEC7" w:themeColor="accent2"/>
-          <w:sz w:val="18"/>
-          <w:szCs w:val="18"/>
-        </w:rPr>
-        <w:t xml:space="preserve"> / </w:t>
-      </w:r>
-      <w:proofErr w:type="spellStart"/>
-      <w:r>
-        <w:rPr>
-          <w:rFonts w:ascii="Century Gothic" w:hAnsi="Century Gothic"/>
-          <w:b/>
-          <w:color w:val="00AEC7" w:themeColor="accent2"/>
-          <w:sz w:val="18"/>
-          <w:szCs w:val="18"/>
-        </w:rPr>
-        <w:t>C</w:t>
-      </w:r>
-      <w:r>
-        <w:rPr>
-          <w:rFonts w:ascii="Century Gothic" w:hAnsi="Century Gothic"/>
-          <w:b/>
-          <w:color w:val="00AEC7" w:themeColor="accent2"/>
-          <w:sz w:val="18"/>
-          <w:szCs w:val="18"/>
-        </w:rPr>
-        <w:t>larabridge</w:t>
-      </w:r>
-      <w:proofErr w:type="spellEnd"/>
-      <w:r>
-        <w:rPr>
-          <w:rFonts w:ascii="Century Gothic" w:hAnsi="Century Gothic"/>
-          <w:b/>
-          <w:color w:val="00AEC7" w:themeColor="accent2"/>
-          <w:sz w:val="18"/>
-          <w:szCs w:val="18"/>
-        </w:rPr>
-        <w:t xml:space="preserve"> Engage</w:t>
+        <w:t>larabridge Engage</w:t>
       </w:r>
       <w:r>
         <w:rPr>
@@ -1927,6 +1770,7 @@
     <w:lsdException w:name="HTML Sample" w:semiHidden="1" w:unhideWhenUsed="1"/>
     <w:lsdException w:name="HTML Typewriter" w:semiHidden="1" w:unhideWhenUsed="1"/>
     <w:lsdException w:name="HTML Variable" w:semiHidden="1" w:unhideWhenUsed="1"/>
+    <w:lsdException w:name="Normal Table" w:semiHidden="1" w:unhideWhenUsed="1"/>
     <w:lsdException w:name="annotation subject" w:semiHidden="1" w:unhideWhenUsed="1"/>
     <w:lsdException w:name="No List" w:semiHidden="1" w:unhideWhenUsed="1"/>
     <w:lsdException w:name="Outline List 1" w:semiHidden="1" w:unhideWhenUsed="1"/>
@@ -1973,8 +1817,10 @@
     <w:lsdException w:name="Table Subtle 2" w:semiHidden="1" w:unhideWhenUsed="1"/>
     <w:lsdException w:name="Table Web 1" w:semiHidden="1" w:unhideWhenUsed="1"/>
     <w:lsdException w:name="Table Web 2" w:semiHidden="1" w:unhideWhenUsed="1"/>
+    <w:lsdException w:name="Table Web 3" w:semiHidden="1" w:unhideWhenUsed="1"/>
     <w:lsdException w:name="Balloon Text" w:semiHidden="1" w:unhideWhenUsed="1"/>
     <w:lsdException w:name="Table Grid" w:uiPriority="59"/>
+    <w:lsdException w:name="Table Theme" w:semiHidden="1" w:unhideWhenUsed="1"/>
     <w:lsdException w:name="Placeholder Text" w:semiHidden="1"/>
     <w:lsdException w:name="No Spacing" w:uiPriority="1" w:qFormat="1"/>
     <w:lsdException w:name="Light Shading" w:uiPriority="60"/>

</xml_diff>